<commit_message>
Update description for relevance feedback
</commit_message>
<xml_diff>
--- a/Bonus.docx
+++ b/Bonus.docx
@@ -306,8 +306,358 @@
       <w:r>
         <w:t xml:space="preserve"> is turned off because of the many irrelevant documents that it returns. </w:t>
       </w:r>
+    </w:p>
+    <w:p>
+      <w:pPr>
+        <w:ind w:left="1080"/>
+      </w:pPr>
+    </w:p>
+    <w:p>
+      <w:pPr>
+        <w:pStyle w:val="ListParagraph"/>
+        <w:numPr>
+          <w:ilvl w:val="0"/>
+          <w:numId w:val="1"/>
+        </w:numPr>
+        <w:rPr>
+          <w:u w:val="single"/>
+          <w:lang w:val="en-US"/>
+        </w:rPr>
+      </w:pPr>
+      <w:r>
+        <w:rPr>
+          <w:lang w:val="en-US"/>
+        </w:rPr>
+        <w:t xml:space="preserve">Query Refinement – </w:t>
+      </w:r>
+      <w:r>
+        <w:rPr>
+          <w:lang w:val="en-US"/>
+        </w:rPr>
+        <w:t>Relevance Feedback</w:t>
+      </w:r>
+    </w:p>
+    <w:p>
+      <w:pPr>
+        <w:ind w:left="360"/>
+        <w:rPr>
+          <w:u w:val="single"/>
+          <w:lang w:val="en-US"/>
+        </w:rPr>
+      </w:pPr>
+    </w:p>
+    <w:p>
+      <w:pPr>
+        <w:pStyle w:val="ListParagraph"/>
+        <w:numPr>
+          <w:ilvl w:val="1"/>
+          <w:numId w:val="1"/>
+        </w:numPr>
+        <w:rPr>
+          <w:u w:val="single"/>
+          <w:lang w:val="en-US"/>
+        </w:rPr>
+      </w:pPr>
+      <w:r>
+        <w:rPr>
+          <w:lang w:val="en-US"/>
+        </w:rPr>
+        <w:t>For relevance feedback</w:t>
+      </w:r>
+      <w:r>
+        <w:rPr>
+          <w:lang w:val="en-US"/>
+        </w:rPr>
+        <w:t>,</w:t>
+      </w:r>
+      <w:r>
+        <w:rPr>
+          <w:lang w:val="en-US"/>
+        </w:rPr>
+        <w:t xml:space="preserve"> we needed to store the document vectors of every documen</w:t>
+      </w:r>
+      <w:r>
+        <w:rPr>
+          <w:lang w:val="en-US"/>
+        </w:rPr>
+        <w:t>t. So, while indexing, we store</w:t>
+      </w:r>
+      <w:r>
+        <w:rPr>
+          <w:lang w:val="en-US"/>
+        </w:rPr>
+        <w:t xml:space="preserve"> a </w:t>
+      </w:r>
+      <w:r>
+        <w:rPr>
+          <w:lang w:val="en-US"/>
+        </w:rPr>
+        <w:t>separate dictionary which contains all the document vectors. To our surprise it was only slightly over 100MB.</w:t>
+      </w:r>
+    </w:p>
+    <w:p>
+      <w:pPr>
+        <w:pStyle w:val="ListParagraph"/>
+        <w:numPr>
+          <w:ilvl w:val="1"/>
+          <w:numId w:val="1"/>
+        </w:numPr>
+        <w:rPr>
+          <w:u w:val="single"/>
+          <w:lang w:val="en-US"/>
+        </w:rPr>
+      </w:pPr>
+      <w:r>
+        <w:rPr>
+          <w:lang w:val="en-US"/>
+        </w:rPr>
+        <w:t xml:space="preserve">After that we still had to convert the document vectors from term-frequency vectors into </w:t>
+      </w:r>
+      <w:proofErr w:type="spellStart"/>
+      <w:r>
+        <w:rPr>
+          <w:lang w:val="en-US"/>
+        </w:rPr>
+        <w:t>tf-idf</w:t>
+      </w:r>
+      <w:proofErr w:type="spellEnd"/>
+      <w:r>
+        <w:rPr>
+          <w:lang w:val="en-US"/>
+        </w:rPr>
+        <w:t xml:space="preserve"> vectors. We do this inside search.py. </w:t>
+      </w:r>
+    </w:p>
+    <w:p>
+      <w:pPr>
+        <w:pStyle w:val="ListParagraph"/>
+        <w:numPr>
+          <w:ilvl w:val="1"/>
+          <w:numId w:val="1"/>
+        </w:numPr>
+        <w:rPr>
+          <w:u w:val="single"/>
+          <w:lang w:val="en-US"/>
+        </w:rPr>
+      </w:pPr>
+      <w:r>
+        <w:rPr>
+          <w:lang w:val="en-US"/>
+        </w:rPr>
+        <w:t>So, when we search for a query, we look at the lines below it to find any other relevant documents. If they exist, we retrieve their document vectors</w:t>
+      </w:r>
+      <w:r>
+        <w:rPr>
+          <w:lang w:val="en-US"/>
+        </w:rPr>
+        <w:t xml:space="preserve"> and "push" the query accordingly using the </w:t>
+      </w:r>
+      <w:proofErr w:type="spellStart"/>
+      <w:r>
+        <w:rPr>
+          <w:lang w:val="en-US"/>
+        </w:rPr>
+        <w:t>Rocchio</w:t>
+      </w:r>
+      <w:proofErr w:type="spellEnd"/>
+      <w:r>
+        <w:rPr>
+          <w:lang w:val="en-US"/>
+        </w:rPr>
+        <w:t xml:space="preserve"> formula.</w:t>
+      </w:r>
+    </w:p>
+    <w:p>
+      <w:pPr>
+        <w:pStyle w:val="ListParagraph"/>
+        <w:numPr>
+          <w:ilvl w:val="1"/>
+          <w:numId w:val="1"/>
+        </w:numPr>
+        <w:rPr>
+          <w:u w:val="single"/>
+          <w:lang w:val="en-US"/>
+        </w:rPr>
+      </w:pPr>
+      <w:r>
+        <w:rPr>
+          <w:lang w:val="en-US"/>
+        </w:rPr>
+        <w:t xml:space="preserve">Vectors in our implementation are represented as </w:t>
+      </w:r>
+      <w:r>
+        <w:rPr>
+          <w:lang w:val="en-US"/>
+        </w:rPr>
+        <w:t xml:space="preserve">python dictionaries and so we had to write </w:t>
+      </w:r>
+      <w:proofErr w:type="spellStart"/>
+      <w:r>
+        <w:rPr>
+          <w:lang w:val="en-US"/>
+        </w:rPr>
+        <w:t>add_vectors</w:t>
+      </w:r>
+      <w:proofErr w:type="spellEnd"/>
+      <w:r>
+        <w:rPr>
+          <w:lang w:val="en-US"/>
+        </w:rPr>
+        <w:t xml:space="preserve"> which adds two vectors and </w:t>
+      </w:r>
+      <w:proofErr w:type="spellStart"/>
+      <w:r>
+        <w:rPr>
+          <w:lang w:val="en-US"/>
+        </w:rPr>
+        <w:t>multiply_vector</w:t>
+      </w:r>
+      <w:proofErr w:type="spellEnd"/>
+      <w:r>
+        <w:rPr>
+          <w:lang w:val="en-US"/>
+        </w:rPr>
+        <w:t xml:space="preserve"> which multiplies a vector with a scalar. Both </w:t>
+      </w:r>
+      <w:r>
+        <w:rPr>
+          <w:lang w:val="en-US"/>
+        </w:rPr>
+        <w:t>of these are implemented within our utils.py.</w:t>
+      </w:r>
+    </w:p>
+    <w:p>
+      <w:pPr>
+        <w:pStyle w:val="ListParagraph"/>
+        <w:numPr>
+          <w:ilvl w:val="1"/>
+          <w:numId w:val="1"/>
+        </w:numPr>
+        <w:rPr>
+          <w:u w:val="single"/>
+          <w:lang w:val="en-US"/>
+        </w:rPr>
+      </w:pPr>
+      <w:r>
+        <w:rPr>
+          <w:lang w:val="en-US"/>
+        </w:rPr>
+        <w:t xml:space="preserve">After having implemented these, we </w:t>
+      </w:r>
+      <w:r>
+        <w:rPr>
+          <w:lang w:val="en-US"/>
+        </w:rPr>
+        <w:t xml:space="preserve">were </w:t>
+      </w:r>
+      <w:r>
+        <w:rPr>
+          <w:lang w:val="en-US"/>
+        </w:rPr>
+        <w:t>able to update our query vector.</w:t>
+      </w:r>
+    </w:p>
+    <w:p>
+      <w:pPr>
+        <w:pStyle w:val="ListParagraph"/>
+        <w:numPr>
+          <w:ilvl w:val="1"/>
+          <w:numId w:val="1"/>
+        </w:numPr>
+        <w:rPr>
+          <w:u w:val="single"/>
+          <w:lang w:val="en-US"/>
+        </w:rPr>
+      </w:pPr>
+      <w:r>
+        <w:rPr>
+          <w:lang w:val="en-US"/>
+        </w:rPr>
+        <w:lastRenderedPageBreak/>
+        <w:t>alpha and beta were two hyper parameters that we adjusted to see which pair gives us the best results.</w:t>
+      </w:r>
+      <w:r>
+        <w:rPr>
+          <w:lang w:val="en-US"/>
+        </w:rPr>
+        <w:t xml:space="preserve"> We decided to stick to 2 for alpha and 0.3 for beta after a considerable amount of experimentation</w:t>
+      </w:r>
+      <w:r>
+        <w:rPr>
+          <w:lang w:val="en-US"/>
+        </w:rPr>
+        <w:t>.</w:t>
+      </w:r>
+    </w:p>
+    <w:p>
+      <w:pPr>
+        <w:pStyle w:val="ListParagraph"/>
+        <w:numPr>
+          <w:ilvl w:val="1"/>
+          <w:numId w:val="1"/>
+        </w:numPr>
+        <w:rPr>
+          <w:u w:val="single"/>
+          <w:lang w:val="en-US"/>
+        </w:rPr>
+      </w:pPr>
+      <w:r>
+        <w:rPr>
+          <w:lang w:val="en-US"/>
+        </w:rPr>
+        <w:t xml:space="preserve">Finally, we have turned off relevance feedback (can be switched on by setting the </w:t>
+      </w:r>
+      <w:proofErr w:type="spellStart"/>
+      <w:r>
+        <w:rPr>
+          <w:lang w:val="en-US"/>
+        </w:rPr>
+        <w:t>relevance_feedback_switch</w:t>
+      </w:r>
+      <w:proofErr w:type="spellEnd"/>
+      <w:r>
+        <w:rPr>
+          <w:lang w:val="en-US"/>
+        </w:rPr>
+        <w:t xml:space="preserve"> in search.py to True). This we did because after adjusting the query vector, many of its components had a non-zero value. This increased the computation time significantly for o</w:t>
+      </w:r>
       <w:bookmarkStart w:id="0" w:name="_GoBack"/>
       <w:bookmarkEnd w:id="0"/>
+      <w:r>
+        <w:rPr>
+          <w:lang w:val="en-US"/>
+        </w:rPr>
+        <w:t xml:space="preserve">ur search. Hence, we decided to let it </w:t>
+      </w:r>
+      <w:r>
+        <w:rPr>
+          <w:lang w:val="en-US"/>
+        </w:rPr>
+        <w:t xml:space="preserve">be </w:t>
+      </w:r>
+      <w:r>
+        <w:rPr>
+          <w:lang w:val="en-US"/>
+        </w:rPr>
+        <w:t xml:space="preserve">turned off by default. Should one decide to turn it on, he/she should expect about a 4-5 times </w:t>
+      </w:r>
+      <w:r>
+        <w:rPr>
+          <w:lang w:val="en-US"/>
+        </w:rPr>
+        <w:t>slowdown</w:t>
+      </w:r>
+      <w:r>
+        <w:rPr>
+          <w:lang w:val="en-US"/>
+        </w:rPr>
+        <w:t xml:space="preserve"> in querying. However, it is likely that the documents retrieved will be more relevant.</w:t>
+      </w:r>
+    </w:p>
+    <w:p>
+      <w:pPr>
+        <w:ind w:left="1080"/>
+      </w:pPr>
     </w:p>
     <w:sectPr>
       <w:pgSz w:w="11900" w:h="16840"/>
@@ -324,7 +674,7 @@
   <w:abstractNum w:abstractNumId="0">
     <w:nsid w:val="1F442199"/>
     <w:multiLevelType w:val="hybridMultilevel"/>
-    <w:tmpl w:val="32485CCA"/>
+    <w:tmpl w:val="61101B3A"/>
     <w:lvl w:ilvl="0" w:tplc="0809000F">
       <w:start w:val="1"/>
       <w:numFmt w:val="decimal"/>
@@ -334,14 +684,17 @@
         <w:ind w:left="720" w:hanging="360"/>
       </w:pPr>
     </w:lvl>
-    <w:lvl w:ilvl="1" w:tplc="08090019">
-      <w:start w:val="1"/>
-      <w:numFmt w:val="lowerLetter"/>
-      <w:lvlText w:val="%2."/>
+    <w:lvl w:ilvl="1" w:tplc="08090001">
+      <w:start w:val="1"/>
+      <w:numFmt w:val="bullet"/>
+      <w:lvlText w:val=""/>
       <w:lvlJc w:val="left"/>
       <w:pPr>
         <w:ind w:left="1440" w:hanging="360"/>
       </w:pPr>
+      <w:rPr>
+        <w:rFonts w:ascii="Symbol" w:hAnsi="Symbol" w:hint="default"/>
+      </w:rPr>
     </w:lvl>
     <w:lvl w:ilvl="2" w:tplc="0809001B" w:tentative="1">
       <w:start w:val="1"/>

</xml_diff>